<commit_message>
- `new_project()` now copies a single template project folder within *.templates* instead of assembling multiple template components into a file. This allows users to customize project folders to a very high degree. Thus, `new_project()` has fewer arguments, having only `template_folder` insofar as template-related arguments. - Consequently, header/title page YAML text is NOT written automatically into .Rmd files when they are created by `new_project()`. Users must run `header()` and copy the resulting text into desired *.Rmd* files.
## Minor updates:
- There are now separate arguments in `new_project()` and `copy_project()` for specifying the new project's folder name. It can be distinct from a project's `short_title` and its `id` number.
- Updated documentation,
- Tilde expansion is performed in `setup_projects()`
- Added tests
</commit_message>
<xml_diff>
--- a/demonstration/projects/p0012/progs/01_protocol.docx
+++ b/demonstration/projects/p0012/progs/01_protocol.docx
@@ -478,7 +478,7 @@
       <w:pPr>
         <w:pStyle w:val="Author"/>
       </w:pPr>
-      <w:hyperlink r:id="rId21">
+      <w:hyperlink r:id="rId20">
         <w:r>
           <w:rPr>
             <w:rStyle w:val="Hyperlink"/>
@@ -497,154 +497,147 @@
     </w:p>
     <w:p>
       <w:pPr>
-        <w:pStyle w:val="BodyText"/>
-      </w:pPr>
+        <w:pStyle w:val="Heading1"/>
+      </w:pPr>
+      <w:bookmarkStart w:id="21" w:name="abstract"/>
+      <w:r>
+        <w:t xml:space="preserve">Abstract</w:t>
+      </w:r>
+      <w:bookmarkEnd w:id="21"/>
     </w:p>
     <w:p>
       <w:pPr>
-        <w:pStyle w:val="Heading1"/>
-      </w:pPr>
-      <w:bookmarkStart w:id="22" w:name="abstract"/>
-      <w:bookmarkEnd w:id="22"/>
-      <w:r>
-        <w:t xml:space="preserve">Abstract</w:t>
+        <w:pStyle w:val="FirstParagraph"/>
+      </w:pPr>
+      <w:r>
+        <w:t xml:space="preserve">A generalized linear model determining who is ill based on age, income, and whether or not someone lives on the east coast is ineffective at the 0.1 significance level.</w:t>
       </w:r>
     </w:p>
     <w:p>
       <w:pPr>
-        <w:pStyle w:val="FirstParagraph"/>
-      </w:pPr>
-      <w:r>
-        <w:t xml:space="preserve">A generalized linear model determining who is ill based on age, income, and whether or not someone lives on the east coast is ineffective at the 0.1 significance level.</w:t>
-      </w:r>
+        <w:pStyle w:val="Heading1"/>
+      </w:pPr>
+      <w:bookmarkStart w:id="22" w:name="introduction"/>
+      <w:r>
+        <w:t xml:space="preserve">Introduction</w:t>
+      </w:r>
+      <w:bookmarkEnd w:id="22"/>
     </w:p>
     <w:p>
       <w:pPr>
-        <w:pStyle w:val="Heading1"/>
-      </w:pPr>
-      <w:bookmarkStart w:id="23" w:name="introduction"/>
-      <w:bookmarkEnd w:id="23"/>
-      <w:r>
-        <w:t xml:space="preserve">Introduction</w:t>
+        <w:pStyle w:val="FirstParagraph"/>
+      </w:pPr>
+      <w:r>
+        <w:t xml:space="preserve">It is common knowledge that sometimes people fall ill, and while it seems difficult to predict who will become ill, perhaps it is an attainable goal to determine who is already ill at any given moment.</w:t>
       </w:r>
     </w:p>
     <w:p>
       <w:pPr>
-        <w:pStyle w:val="FirstParagraph"/>
-      </w:pPr>
-      <w:r>
-        <w:t xml:space="preserve">It is common knowledge that sometimes people fall ill, and while it seems difficult to predict who will become ill, perhaps it is an attainable goal to determine who is already ill at any given moment.</w:t>
-      </w:r>
+        <w:pStyle w:val="Heading2"/>
+      </w:pPr>
+      <w:bookmarkStart w:id="23" w:name="backgroundrationale"/>
+      <w:r>
+        <w:t xml:space="preserve">Background/rationale</w:t>
+      </w:r>
+      <w:bookmarkEnd w:id="23"/>
     </w:p>
     <w:p>
       <w:pPr>
-        <w:pStyle w:val="Heading2"/>
-      </w:pPr>
-      <w:bookmarkStart w:id="24" w:name="backgroundrationale"/>
-      <w:bookmarkEnd w:id="24"/>
-      <w:r>
-        <w:t xml:space="preserve">Background/rationale</w:t>
+        <w:pStyle w:val="FirstParagraph"/>
+      </w:pPr>
+      <w:r>
+        <w:t xml:space="preserve">Most people seem not to like being ill,</w:t>
+      </w:r>
+      <w:r>
+        <w:t xml:space="preserve"> </w:t>
+      </w:r>
+      <w:r>
+        <w:t xml:space="preserve">(Wikipedia 2019)</w:t>
+      </w:r>
+      <w:r>
+        <w:t xml:space="preserve"> </w:t>
+      </w:r>
+      <w:r>
+        <w:t xml:space="preserve">and science has proven that many diseases are communicable. Knowing who is ill may help to decrease transmission of communicable disease.</w:t>
       </w:r>
     </w:p>
     <w:p>
       <w:pPr>
-        <w:pStyle w:val="FirstParagraph"/>
-      </w:pPr>
-      <w:r>
-        <w:t xml:space="preserve">Most people seem not to like being ill,</w:t>
-      </w:r>
-      <w:r>
-        <w:t xml:space="preserve"> </w:t>
-      </w:r>
-      <w:r>
-        <w:t xml:space="preserve">(Wikipedia 2019)</w:t>
-      </w:r>
-      <w:r>
-        <w:t xml:space="preserve"> </w:t>
-      </w:r>
-      <w:r>
-        <w:t xml:space="preserve">and science has proven that many diseases are communicable. Knowing who is ill may help to decrease transmission of communicable disease.</w:t>
-      </w:r>
+        <w:pStyle w:val="Heading2"/>
+      </w:pPr>
+      <w:bookmarkStart w:id="24" w:name="objectives"/>
+      <w:r>
+        <w:t xml:space="preserve">Objectives</w:t>
+      </w:r>
+      <w:bookmarkEnd w:id="24"/>
     </w:p>
     <w:p>
       <w:pPr>
-        <w:pStyle w:val="Heading2"/>
-      </w:pPr>
-      <w:bookmarkStart w:id="25" w:name="objectives"/>
-      <w:bookmarkEnd w:id="25"/>
-      <w:r>
-        <w:t xml:space="preserve">Objectives</w:t>
+        <w:pStyle w:val="FirstParagraph"/>
+      </w:pPr>
+      <w:r>
+        <w:t xml:space="preserve">We hypothesize that characteristics of an individual will help to inform who is ill, and we hope to accomplish this using statistical techniques.</w:t>
       </w:r>
     </w:p>
     <w:p>
       <w:pPr>
-        <w:pStyle w:val="FirstParagraph"/>
-      </w:pPr>
-      <w:r>
-        <w:t xml:space="preserve">We hypothesize that characteristics of an individual will help to inform who is ill, and we hope to accomplish this using statistical techniques.</w:t>
-      </w:r>
+        <w:pStyle w:val="Heading1"/>
+      </w:pPr>
+      <w:bookmarkStart w:id="25" w:name="methods"/>
+      <w:r>
+        <w:t xml:space="preserve">Methods</w:t>
+      </w:r>
+      <w:bookmarkEnd w:id="25"/>
     </w:p>
     <w:p>
       <w:pPr>
-        <w:pStyle w:val="Heading1"/>
-      </w:pPr>
-      <w:bookmarkStart w:id="26" w:name="methods"/>
-      <w:bookmarkEnd w:id="26"/>
-      <w:r>
-        <w:t xml:space="preserve">Methods</w:t>
+        <w:pStyle w:val="FirstParagraph"/>
+      </w:pPr>
+      <w:r>
+        <w:t xml:space="preserve">##Study design</w:t>
       </w:r>
     </w:p>
     <w:p>
       <w:pPr>
-        <w:pStyle w:val="Heading2"/>
-      </w:pPr>
-      <w:bookmarkStart w:id="27" w:name="study-design"/>
-      <w:bookmarkEnd w:id="27"/>
-      <w:r>
-        <w:t xml:space="preserve">Study design</w:t>
+        <w:pStyle w:val="BodyText"/>
+      </w:pPr>
+      <w:r>
+        <w:t xml:space="preserve">We will perform a generalized linear model describing who is ill based on certain demographic information. We will use R statistical software, version 3.5.0.</w:t>
+      </w:r>
+      <w:r>
+        <w:t xml:space="preserve"> </w:t>
+      </w:r>
+      <w:r>
+        <w:t xml:space="preserve">(R Core Team 2018)</w:t>
       </w:r>
     </w:p>
     <w:p>
       <w:pPr>
-        <w:pStyle w:val="FirstParagraph"/>
-      </w:pPr>
-      <w:r>
-        <w:t xml:space="preserve">We will perform a generalized linear model describing who is ill based on certain demographic information. We will use R statistical software, version 3.5.0.</w:t>
-      </w:r>
-      <w:r>
-        <w:t xml:space="preserve"> </w:t>
-      </w:r>
-      <w:r>
-        <w:t xml:space="preserve">(R Core Team 2018)</w:t>
-      </w:r>
+        <w:pStyle w:val="Heading2"/>
+      </w:pPr>
+      <w:bookmarkStart w:id="26" w:name="setting"/>
+      <w:r>
+        <w:t xml:space="preserve">Setting</w:t>
+      </w:r>
+      <w:bookmarkEnd w:id="26"/>
     </w:p>
     <w:p>
       <w:pPr>
-        <w:pStyle w:val="Heading2"/>
-      </w:pPr>
-      <w:bookmarkStart w:id="28" w:name="setting"/>
-      <w:bookmarkEnd w:id="28"/>
-      <w:r>
-        <w:t xml:space="preserve">Setting</w:t>
+        <w:pStyle w:val="FirstParagraph"/>
+      </w:pPr>
+      <w:r>
+        <w:t xml:space="preserve">Americentric boundaries on this study lead us to only be interested in people living in the US. Laziness causes us to disregard the period during which these data were collected.</w:t>
       </w:r>
     </w:p>
     <w:p>
       <w:pPr>
-        <w:pStyle w:val="FirstParagraph"/>
-      </w:pPr>
-      <w:r>
-        <w:t xml:space="preserve">Americentric boundaries on this study lead us to only be interested in people living in the US. Laziness causes us to disregard the period during which these data were collected.</w:t>
-      </w:r>
-    </w:p>
-    <w:p>
-      <w:pPr>
         <w:pStyle w:val="Heading2"/>
       </w:pPr>
-      <w:bookmarkStart w:id="29" w:name="participants"/>
-      <w:bookmarkEnd w:id="29"/>
+      <w:bookmarkStart w:id="27" w:name="participants"/>
       <w:r>
         <w:t xml:space="preserve">Participants</w:t>
       </w:r>
+      <w:bookmarkEnd w:id="27"/>
     </w:p>
     <w:p>
       <w:pPr>
@@ -662,11 +655,11 @@
       <w:pPr>
         <w:pStyle w:val="Heading2"/>
       </w:pPr>
-      <w:bookmarkStart w:id="30" w:name="variables"/>
-      <w:bookmarkEnd w:id="30"/>
+      <w:bookmarkStart w:id="28" w:name="variables"/>
       <w:r>
         <w:t xml:space="preserve">Variables</w:t>
       </w:r>
+      <w:bookmarkEnd w:id="28"/>
     </w:p>
     <w:p>
       <w:pPr>
@@ -680,11 +673,11 @@
       <w:pPr>
         <w:pStyle w:val="Heading2"/>
       </w:pPr>
-      <w:bookmarkStart w:id="31" w:name="data-sources-measurement"/>
-      <w:bookmarkEnd w:id="31"/>
+      <w:bookmarkStart w:id="29" w:name="data-sources-measurement"/>
       <w:r>
         <w:t xml:space="preserve">Data sources/ measurement</w:t>
       </w:r>
+      <w:bookmarkEnd w:id="29"/>
     </w:p>
     <w:p>
       <w:pPr>
@@ -704,11 +697,11 @@
       <w:pPr>
         <w:pStyle w:val="Heading2"/>
       </w:pPr>
-      <w:bookmarkStart w:id="32" w:name="bias"/>
-      <w:bookmarkEnd w:id="32"/>
+      <w:bookmarkStart w:id="30" w:name="bias"/>
       <w:r>
         <w:t xml:space="preserve">Bias</w:t>
       </w:r>
+      <w:bookmarkEnd w:id="30"/>
     </w:p>
     <w:p>
       <w:pPr>
@@ -722,11 +715,11 @@
       <w:pPr>
         <w:pStyle w:val="Heading2"/>
       </w:pPr>
-      <w:bookmarkStart w:id="33" w:name="study-size"/>
-      <w:bookmarkEnd w:id="33"/>
+      <w:bookmarkStart w:id="31" w:name="study-size"/>
       <w:r>
         <w:t xml:space="preserve">Study size</w:t>
       </w:r>
+      <w:bookmarkEnd w:id="31"/>
     </w:p>
     <w:p>
       <w:pPr>
@@ -740,11 +733,11 @@
       <w:pPr>
         <w:pStyle w:val="Heading2"/>
       </w:pPr>
-      <w:bookmarkStart w:id="34" w:name="quantitative-variables"/>
-      <w:bookmarkEnd w:id="34"/>
+      <w:bookmarkStart w:id="32" w:name="quantitative-variables"/>
       <w:r>
         <w:t xml:space="preserve">Quantitative variables</w:t>
       </w:r>
+      <w:bookmarkEnd w:id="32"/>
     </w:p>
     <w:p>
       <w:pPr>
@@ -758,11 +751,11 @@
       <w:pPr>
         <w:pStyle w:val="Heading2"/>
       </w:pPr>
-      <w:bookmarkStart w:id="35" w:name="statistical-methods"/>
-      <w:bookmarkEnd w:id="35"/>
+      <w:bookmarkStart w:id="33" w:name="statistical-methods"/>
       <w:r>
         <w:t xml:space="preserve">Statistical methods</w:t>
       </w:r>
+      <w:bookmarkEnd w:id="33"/>
     </w:p>
     <w:p>
       <w:pPr>
@@ -776,11 +769,11 @@
       <w:pPr>
         <w:pStyle w:val="Heading2"/>
       </w:pPr>
-      <w:bookmarkStart w:id="36" w:name="descriptive-data"/>
-      <w:bookmarkEnd w:id="36"/>
+      <w:bookmarkStart w:id="34" w:name="descriptive-data"/>
       <w:r>
         <w:t xml:space="preserve">Descriptive data</w:t>
       </w:r>
+      <w:bookmarkEnd w:id="34"/>
     </w:p>
     <w:p>
       <w:pPr>
@@ -917,7 +910,7 @@
         <w:rPr>
           <w:rStyle w:val="VerbatimChar"/>
         </w:rPr>
-        <w:t xml:space="preserve">## ── Variable type:character ────────────────────────────────────────────────────────────────</w:t>
+        <w:t xml:space="preserve">## ── Variable type:character ───────────────────────────────────────────────────────────────────────────────────────</w:t>
       </w:r>
       <w:r>
         <w:br w:type="textWrapping"/>
@@ -971,7 +964,7 @@
         <w:rPr>
           <w:rStyle w:val="VerbatimChar"/>
         </w:rPr>
-        <w:t xml:space="preserve">## ── Variable type:numeric ──────────────────────────────────────────────────────────────────</w:t>
+        <w:t xml:space="preserve">## ── Variable type:numeric ─────────────────────────────────────────────────────────────────────────────────────────</w:t>
       </w:r>
       <w:r>
         <w:br w:type="textWrapping"/>
@@ -1050,11 +1043,11 @@
       <w:pPr>
         <w:pStyle w:val="Heading2"/>
       </w:pPr>
-      <w:bookmarkStart w:id="37" w:name="limitations"/>
-      <w:bookmarkEnd w:id="37"/>
+      <w:bookmarkStart w:id="35" w:name="limitations"/>
       <w:r>
         <w:t xml:space="preserve">Limitations</w:t>
       </w:r>
+      <w:bookmarkEnd w:id="35"/>
     </w:p>
     <w:p>
       <w:pPr>
@@ -1066,21 +1059,18 @@
     </w:p>
     <w:p>
       <w:pPr>
-        <w:pStyle w:val="BodyText"/>
-      </w:pPr>
+        <w:pStyle w:val="Heading2"/>
+      </w:pPr>
+      <w:bookmarkStart w:id="36" w:name="references"/>
+      <w:r>
+        <w:t xml:space="preserve">References</w:t>
+      </w:r>
+      <w:bookmarkEnd w:id="36"/>
     </w:p>
+    <w:bookmarkStart w:id="43" w:name="refs"/>
+    <w:bookmarkStart w:id="38" w:name="ref-kaggle"/>
     <w:p>
       <w:pPr>
-        <w:pStyle w:val="Heading2"/>
-      </w:pPr>
-      <w:bookmarkStart w:id="38" w:name="references"/>
-      <w:bookmarkEnd w:id="38"/>
-      <w:r>
-        <w:t xml:space="preserve">References</w:t>
-      </w:r>
-    </w:p>
-    <w:p>
-      <w:pPr>
         <w:pStyle w:val="Bibliography"/>
       </w:pPr>
       <w:r>
@@ -1089,7 +1079,7 @@
       <w:r>
         <w:t xml:space="preserve"> </w:t>
       </w:r>
-      <w:hyperlink r:id="rId39">
+      <w:hyperlink r:id="rId37">
         <w:r>
           <w:rPr>
             <w:rStyle w:val="Hyperlink"/>
@@ -1101,6 +1091,8 @@
         <w:t xml:space="preserve">.</w:t>
       </w:r>
     </w:p>
+    <w:bookmarkEnd w:id="38"/>
+    <w:bookmarkStart w:id="40" w:name="ref-R"/>
     <w:p>
       <w:pPr>
         <w:pStyle w:val="Bibliography"/>
@@ -1123,7 +1115,7 @@
       <w:r>
         <w:t xml:space="preserve"> </w:t>
       </w:r>
-      <w:hyperlink r:id="rId40">
+      <w:hyperlink r:id="rId39">
         <w:r>
           <w:rPr>
             <w:rStyle w:val="Hyperlink"/>
@@ -1135,6 +1127,8 @@
         <w:t xml:space="preserve">.</w:t>
       </w:r>
     </w:p>
+    <w:bookmarkEnd w:id="40"/>
+    <w:bookmarkStart w:id="42" w:name="ref-wiki"/>
     <w:p>
       <w:pPr>
         <w:pStyle w:val="Bibliography"/>
@@ -1157,11 +1151,13 @@
         <w:t xml:space="preserve">.</w:t>
       </w:r>
     </w:p>
+    <w:bookmarkEnd w:id="42"/>
+    <w:bookmarkEnd w:id="43"/>
     <w:sectPr>
-      <w:headerReference w:type="default" r:id="rId9"/>
-      <w:footerReference w:type="default" r:id="rId11"/>
-      <w:headerReference w:type="first" r:id="rId8"/>
-      <w:footerReference w:type="first" r:id="rId10"/>
+      <w:headerReference w:type="default" r:id="rId10"/>
+      <w:footerReference w:type="default" r:id="rId12"/>
+      <w:headerReference w:type="first" r:id="rId9"/>
+      <w:footerReference w:type="first" r:id="rId11"/>
       <w:pgSz w:w="12240" w:h="15840"/>
       <w:pgMar w:top="1440" w:right="1440" w:bottom="1440" w:left="1440" w:header="720" w:footer="720" w:gutter="0"/>
       <w:pgNumType w:start="0"/>
@@ -1171,6 +1167,10 @@
     </w:sectPr>
   </w:body>
 </w:document>
+</file>
+
+<file path=word/comments.xml><?xml version="1.0" encoding="utf-8"?>
+<w:comments xmlns:w="http://schemas.openxmlformats.org/wordprocessingml/2006/main" xmlns:m="http://schemas.openxmlformats.org/officeDocument/2006/math" xmlns:r="http://schemas.openxmlformats.org/officeDocument/2006/relationships" xmlns:o="urn:schemas-microsoft-com:office:office" xmlns:v="urn:schemas-microsoft-com:vml" xmlns:w10="urn:schemas-microsoft-com:office:word" xmlns:a="http://schemas.openxmlformats.org/drawingml/2006/main" xmlns:pic="http://schemas.openxmlformats.org/drawingml/2006/picture" xmlns:wp="http://schemas.openxmlformats.org/drawingml/2006/wordprocessingDrawing"/>
 </file>
 
 <file path=word/footer1.xml><?xml version="1.0" encoding="utf-8"?>
@@ -3091,7 +3091,7 @@
     </w:lvl>
   </w:abstractNum>
   <w:abstractNum w:abstractNumId="990">
-    <w:nsid w:val="bb07aaca"/>
+    <w:nsid w:val="2c1ae401"/>
     <w:multiLevelType w:val="multilevel"/>
     <w:lvl w:ilvl="0">
       <w:numFmt w:val="bullet"/>
@@ -3170,9 +3170,31 @@
         <w:ind w:left="4800" w:hanging="480"/>
       </w:pPr>
     </w:lvl>
+    <w:lvl w:ilvl="7">
+      <w:numFmt w:val="bullet"/>
+      <w:lvlText w:val=" "/>
+      <w:lvlJc w:val="left"/>
+      <w:pPr>
+        <w:tabs>
+          <w:tab w:val="num" w:pos="5040"/>
+        </w:tabs>
+        <w:ind w:left="5520" w:hanging="480"/>
+      </w:pPr>
+    </w:lvl>
+    <w:lvl w:ilvl="8">
+      <w:numFmt w:val="bullet"/>
+      <w:lvlText w:val=" "/>
+      <w:lvlJc w:val="left"/>
+      <w:pPr>
+        <w:tabs>
+          <w:tab w:val="num" w:pos="5760"/>
+        </w:tabs>
+        <w:ind w:left="6240" w:hanging="480"/>
+      </w:pPr>
+    </w:lvl>
   </w:abstractNum>
   <w:abstractNum w:abstractNumId="99731">
-    <w:nsid w:val="c5bfdc9c"/>
+    <w:nsid w:val="ea454b4c"/>
     <w:multiLevelType w:val="multilevel"/>
     <w:lvl w:ilvl="0">
       <w:start w:val="1"/>
@@ -3256,6 +3278,30 @@
           <w:tab w:val="num" w:pos="4320"/>
         </w:tabs>
         <w:ind w:left="4800" w:hanging="480"/>
+      </w:pPr>
+    </w:lvl>
+    <w:lvl w:ilvl="7">
+      <w:start w:val="1"/>
+      <w:numFmt w:val="lowerLetter"/>
+      <w:lvlText w:val="(%8)"/>
+      <w:lvlJc w:val="left"/>
+      <w:pPr>
+        <w:tabs>
+          <w:tab w:val="num" w:pos="5040"/>
+        </w:tabs>
+        <w:ind w:left="5520" w:hanging="480"/>
+      </w:pPr>
+    </w:lvl>
+    <w:lvl w:ilvl="8">
+      <w:start w:val="1"/>
+      <w:numFmt w:val="lowerLetter"/>
+      <w:lvlText w:val="(%9)"/>
+      <w:lvlJc w:val="left"/>
+      <w:pPr>
+        <w:tabs>
+          <w:tab w:val="num" w:pos="5760"/>
+        </w:tabs>
+        <w:ind w:left="6240" w:hanging="480"/>
       </w:pPr>
     </w:lvl>
   </w:abstractNum>
@@ -3565,6 +3611,12 @@
       <w:startOverride w:val="1"/>
     </w:lvlOverride>
     <w:lvlOverride w:ilvl="6">
+      <w:startOverride w:val="1"/>
+    </w:lvlOverride>
+    <w:lvlOverride w:ilvl="7">
+      <w:startOverride w:val="1"/>
+    </w:lvlOverride>
+    <w:lvlOverride w:ilvl="8">
       <w:startOverride w:val="1"/>
     </w:lvlOverride>
   </w:num>

</xml_diff>